<commit_message>
Add new feature to add command
</commit_message>
<xml_diff>
--- a/Git manual spanish.docx
+++ b/Git manual spanish.docx
@@ -106,14 +106,7 @@
           <w:sz w:val="36"/>
           <w:szCs w:val="36"/>
         </w:rPr>
-        <w:t xml:space="preserve">Clonar un repositorio </w:t>
-      </w:r>
-      <w:r>
-        <w:rPr>
-          <w:sz w:val="36"/>
-          <w:szCs w:val="36"/>
-        </w:rPr>
-        <w:t>en local</w:t>
+        <w:t>Clonar un repositorio en local</w:t>
       </w:r>
     </w:p>
     <w:p>
@@ -258,6 +251,33 @@
         </w:rPr>
         <w:t>local</w:t>
       </w:r>
+      <w:r>
+        <w:rPr>
+          <w:b/>
+          <w:i/>
+        </w:rPr>
+        <w:t xml:space="preserve">. </w:t>
+      </w:r>
+      <w:r>
+        <w:t xml:space="preserve">También se utiliza para hacer </w:t>
+      </w:r>
+      <w:r>
+        <w:t xml:space="preserve">actualizaciones </w:t>
+      </w:r>
+      <w:r>
+        <w:t>de</w:t>
+      </w:r>
+      <w:r>
+        <w:t xml:space="preserve"> los</w:t>
+      </w:r>
+      <w:r>
+        <w:t xml:space="preserve"> cambios</w:t>
+      </w:r>
+      <w:r>
+        <w:t xml:space="preserve"> realizados en ficheros que ya han sido subidos alguna vez.</w:t>
+      </w:r>
+      <w:bookmarkStart w:id="0" w:name="_GoBack"/>
+      <w:bookmarkEnd w:id="0"/>
     </w:p>
     <w:p>
       <w:pPr>
@@ -1037,7 +1057,15 @@
       </w:r>
       <w:proofErr w:type="spellEnd"/>
       <w:r>
-        <w:t xml:space="preserve"> upstream </w:t>
+        <w:t xml:space="preserve"> </w:t>
+      </w:r>
+      <w:proofErr w:type="spellStart"/>
+      <w:r>
+        <w:t>upstream</w:t>
+      </w:r>
+      <w:proofErr w:type="spellEnd"/>
+      <w:r>
+        <w:t xml:space="preserve"> </w:t>
       </w:r>
       <w:r>
         <w:t>‘https</w:t>
@@ -1094,8 +1122,6 @@
       <w:r>
         <w:t>ón solo hay que hacerla una vez y ya se queda almacenado en nuestro ordenador.d</w:t>
       </w:r>
-      <w:bookmarkStart w:id="0" w:name="_GoBack"/>
-      <w:bookmarkEnd w:id="0"/>
     </w:p>
     <w:p>
       <w:pPr>
@@ -1147,8 +1173,13 @@
       </w:r>
       <w:proofErr w:type="spellEnd"/>
       <w:r>
-        <w:t xml:space="preserve"> upstream</w:t>
-      </w:r>
+        <w:t xml:space="preserve"> </w:t>
+      </w:r>
+      <w:proofErr w:type="spellStart"/>
+      <w:r>
+        <w:t>upstream</w:t>
+      </w:r>
+      <w:proofErr w:type="spellEnd"/>
       <w:r>
         <w:t>”</w:t>
       </w:r>
@@ -1215,22 +1246,7 @@
     </w:p>
     <w:p>
       <w:r>
-        <w:t xml:space="preserve">Una vez bajado </w:t>
-      </w:r>
-      <w:r>
-        <w:t xml:space="preserve">el upstream, éste </w:t>
-      </w:r>
-      <w:r>
-        <w:t>quedará activo,</w:t>
-      </w:r>
-      <w:r>
-        <w:t xml:space="preserve"> cosa que no queremos,</w:t>
-      </w:r>
-      <w:r>
-        <w:t xml:space="preserve"> por lo que el siguient</w:t>
-      </w:r>
-      <w:r>
-        <w:t>e paso es volver a dejar activo nuestro repositorio local. Utilizamos “</w:t>
+        <w:t>Una vez bajado el upstream, éste quedará activo, cosa que no queremos, por lo que el siguiente paso es volver a dejar activo nuestro repositorio local. Utilizamos “</w:t>
       </w:r>
       <w:proofErr w:type="spellStart"/>
       <w:r>
@@ -1270,7 +1286,15 @@
       </w:r>
       <w:proofErr w:type="spellEnd"/>
       <w:r>
-        <w:t xml:space="preserve"> upstream/master</w:t>
+        <w:t xml:space="preserve"> </w:t>
+      </w:r>
+      <w:proofErr w:type="spellStart"/>
+      <w:r>
+        <w:t>upstream</w:t>
+      </w:r>
+      <w:proofErr w:type="spellEnd"/>
+      <w:r>
+        <w:t>/master</w:t>
       </w:r>
       <w:r>
         <w:t>”</w:t>

</xml_diff>